<commit_message>
fixed prop issue in productdetails
</commit_message>
<xml_diff>
--- a/proje.docx
+++ b/proje.docx
@@ -135,6 +135,14 @@
         </w:rPr>
         <w:t>Products</w:t>
       </w:r>
+      <w:r>
+        <w:rPr>
+          <w:sz w:val="21"/>
+          <w:szCs w:val="21"/>
+          <w:lang w:val="en-US"/>
+        </w:rPr>
+        <w:t xml:space="preserve"> </w:t>
+      </w:r>
     </w:p>
     <w:p>
       <w:pPr>
@@ -177,7 +185,15 @@
           <w:szCs w:val="21"/>
           <w:lang w:val="en-US"/>
         </w:rPr>
-        <w:t>Filter By Categories</w:t>
+        <w:t xml:space="preserve">Filter By </w:t>
+      </w:r>
+      <w:r>
+        <w:rPr>
+          <w:sz w:val="21"/>
+          <w:szCs w:val="21"/>
+          <w:lang w:val="en-US"/>
+        </w:rPr>
+        <w:t>Brand</w:t>
       </w:r>
     </w:p>
     <w:p>
@@ -199,7 +215,15 @@
           <w:szCs w:val="21"/>
           <w:lang w:val="en-US"/>
         </w:rPr>
-        <w:t>Filter By Rating</w:t>
+        <w:t>Sort</w:t>
+      </w:r>
+      <w:r>
+        <w:rPr>
+          <w:sz w:val="21"/>
+          <w:szCs w:val="21"/>
+          <w:lang w:val="en-US"/>
+        </w:rPr>
+        <w:t xml:space="preserve"> By Rating</w:t>
       </w:r>
     </w:p>
     <w:p>

</xml_diff>

<commit_message>
Cart page done with Bill component
</commit_message>
<xml_diff>
--- a/proje.docx
+++ b/proje.docx
@@ -91,6 +91,32 @@
         </w:rPr>
         <w:t>Product List Page</w:t>
       </w:r>
+      <w:r>
+        <w:rPr>
+          <w:sz w:val="21"/>
+          <w:szCs w:val="21"/>
+          <w:lang w:val="en-US"/>
+        </w:rPr>
+        <w:t xml:space="preserve"> (</w:t>
+      </w:r>
+      <w:proofErr w:type="spellStart"/>
+      <w:r>
+        <w:rPr>
+          <w:sz w:val="21"/>
+          <w:szCs w:val="21"/>
+          <w:lang w:val="en-US"/>
+        </w:rPr>
+        <w:t>ProductPage.jsx</w:t>
+      </w:r>
+      <w:proofErr w:type="spellEnd"/>
+      <w:r>
+        <w:rPr>
+          <w:sz w:val="21"/>
+          <w:szCs w:val="21"/>
+          <w:lang w:val="en-US"/>
+        </w:rPr>
+        <w:t>)</w:t>
+      </w:r>
     </w:p>
     <w:p>
       <w:pPr>
@@ -113,6 +139,14 @@
         </w:rPr>
         <w:t>Components</w:t>
       </w:r>
+      <w:r>
+        <w:rPr>
+          <w:sz w:val="21"/>
+          <w:szCs w:val="21"/>
+          <w:lang w:val="en-US"/>
+        </w:rPr>
+        <w:t xml:space="preserve">  </w:t>
+      </w:r>
     </w:p>
     <w:p>
       <w:pPr>
@@ -135,6 +169,7 @@
         </w:rPr>
         <w:t>Products</w:t>
       </w:r>
+      <w:proofErr w:type="gramStart"/>
       <w:r>
         <w:rPr>
           <w:sz w:val="21"/>
@@ -143,6 +178,33 @@
         </w:rPr>
         <w:t xml:space="preserve"> </w:t>
       </w:r>
+      <w:r>
+        <w:rPr>
+          <w:sz w:val="21"/>
+          <w:szCs w:val="21"/>
+          <w:lang w:val="en-US"/>
+        </w:rPr>
+        <w:t xml:space="preserve">  (</w:t>
+      </w:r>
+      <w:proofErr w:type="spellStart"/>
+      <w:proofErr w:type="gramEnd"/>
+      <w:r>
+        <w:rPr>
+          <w:sz w:val="21"/>
+          <w:szCs w:val="21"/>
+          <w:lang w:val="en-US"/>
+        </w:rPr>
+        <w:t>Productcall.jsx</w:t>
+      </w:r>
+      <w:proofErr w:type="spellEnd"/>
+      <w:r>
+        <w:rPr>
+          <w:sz w:val="21"/>
+          <w:szCs w:val="21"/>
+          <w:lang w:val="en-US"/>
+        </w:rPr>
+        <w:t>)</w:t>
+      </w:r>
     </w:p>
     <w:p>
       <w:pPr>
@@ -165,6 +227,32 @@
         </w:rPr>
         <w:t>Filter By Price</w:t>
       </w:r>
+      <w:r>
+        <w:rPr>
+          <w:sz w:val="21"/>
+          <w:szCs w:val="21"/>
+          <w:lang w:val="en-US"/>
+        </w:rPr>
+        <w:t xml:space="preserve"> (</w:t>
+      </w:r>
+      <w:proofErr w:type="spellStart"/>
+      <w:r>
+        <w:rPr>
+          <w:sz w:val="21"/>
+          <w:szCs w:val="21"/>
+          <w:lang w:val="en-US"/>
+        </w:rPr>
+        <w:t>FilterByPrice.jsx</w:t>
+      </w:r>
+      <w:proofErr w:type="spellEnd"/>
+      <w:r>
+        <w:rPr>
+          <w:sz w:val="21"/>
+          <w:szCs w:val="21"/>
+          <w:lang w:val="en-US"/>
+        </w:rPr>
+        <w:t>)</w:t>
+      </w:r>
     </w:p>
     <w:p>
       <w:pPr>
@@ -195,6 +283,33 @@
         </w:rPr>
         <w:t>Brand</w:t>
       </w:r>
+      <w:r>
+        <w:rPr>
+          <w:sz w:val="21"/>
+          <w:szCs w:val="21"/>
+          <w:lang w:val="en-US"/>
+        </w:rPr>
+        <w:tab/>
+        <w:t>(</w:t>
+      </w:r>
+      <w:proofErr w:type="spellStart"/>
+      <w:r>
+        <w:rPr>
+          <w:sz w:val="21"/>
+          <w:szCs w:val="21"/>
+          <w:lang w:val="en-US"/>
+        </w:rPr>
+        <w:t>FilterByBrand.jsx</w:t>
+      </w:r>
+      <w:proofErr w:type="spellEnd"/>
+      <w:r>
+        <w:rPr>
+          <w:sz w:val="21"/>
+          <w:szCs w:val="21"/>
+          <w:lang w:val="en-US"/>
+        </w:rPr>
+        <w:t>)</w:t>
+      </w:r>
     </w:p>
     <w:p>
       <w:pPr>
@@ -225,6 +340,33 @@
         </w:rPr>
         <w:t xml:space="preserve"> By Rating</w:t>
       </w:r>
+      <w:r>
+        <w:rPr>
+          <w:sz w:val="21"/>
+          <w:szCs w:val="21"/>
+          <w:lang w:val="en-US"/>
+        </w:rPr>
+        <w:tab/>
+        <w:t>(</w:t>
+      </w:r>
+      <w:proofErr w:type="spellStart"/>
+      <w:r>
+        <w:rPr>
+          <w:sz w:val="21"/>
+          <w:szCs w:val="21"/>
+          <w:lang w:val="en-US"/>
+        </w:rPr>
+        <w:t>SortByRating.jsx</w:t>
+      </w:r>
+      <w:proofErr w:type="spellEnd"/>
+      <w:r>
+        <w:rPr>
+          <w:sz w:val="21"/>
+          <w:szCs w:val="21"/>
+          <w:lang w:val="en-US"/>
+        </w:rPr>
+        <w:t>)</w:t>
+      </w:r>
     </w:p>
     <w:p>
       <w:pPr>
@@ -265,6 +407,32 @@
         </w:rPr>
         <w:t>Hight to low or Low to High)</w:t>
       </w:r>
+      <w:r>
+        <w:rPr>
+          <w:sz w:val="21"/>
+          <w:szCs w:val="21"/>
+          <w:lang w:val="en-US"/>
+        </w:rPr>
+        <w:t>. (</w:t>
+      </w:r>
+      <w:proofErr w:type="spellStart"/>
+      <w:r>
+        <w:rPr>
+          <w:sz w:val="21"/>
+          <w:szCs w:val="21"/>
+          <w:lang w:val="en-US"/>
+        </w:rPr>
+        <w:t>SortByPrice.jsx</w:t>
+      </w:r>
+      <w:proofErr w:type="spellEnd"/>
+      <w:r>
+        <w:rPr>
+          <w:sz w:val="21"/>
+          <w:szCs w:val="21"/>
+          <w:lang w:val="en-US"/>
+        </w:rPr>
+        <w:t>)</w:t>
+      </w:r>
     </w:p>
     <w:p>
       <w:pPr>
@@ -287,6 +455,40 @@
         </w:rPr>
         <w:t>Wishlist Page</w:t>
       </w:r>
+      <w:r>
+        <w:rPr>
+          <w:sz w:val="21"/>
+          <w:szCs w:val="21"/>
+          <w:lang w:val="en-US"/>
+        </w:rPr>
+        <w:t xml:space="preserve"> </w:t>
+      </w:r>
+      <w:r>
+        <w:rPr>
+          <w:sz w:val="21"/>
+          <w:szCs w:val="21"/>
+          <w:lang w:val="en-US"/>
+        </w:rPr>
+        <w:t>(</w:t>
+      </w:r>
+      <w:proofErr w:type="spellStart"/>
+      <w:r>
+        <w:rPr>
+          <w:sz w:val="21"/>
+          <w:szCs w:val="21"/>
+          <w:lang w:val="en-US"/>
+        </w:rPr>
+        <w:t>WishlistPage.jsx</w:t>
+      </w:r>
+      <w:proofErr w:type="spellEnd"/>
+      <w:r>
+        <w:rPr>
+          <w:sz w:val="21"/>
+          <w:szCs w:val="21"/>
+          <w:lang w:val="en-US"/>
+        </w:rPr>
+        <w:t>)</w:t>
+      </w:r>
     </w:p>
     <w:p>
       <w:pPr>
@@ -529,6 +731,156 @@
           <w:lang w:val="en-US"/>
         </w:rPr>
       </w:pPr>
+      <w:r>
+        <w:rPr>
+          <w:sz w:val="21"/>
+          <w:szCs w:val="21"/>
+          <w:lang w:val="en-US"/>
+        </w:rPr>
+        <w:t>Bi</w:t>
+      </w:r>
+      <w:r>
+        <w:rPr>
+          <w:sz w:val="21"/>
+          <w:szCs w:val="21"/>
+          <w:lang w:val="en-US"/>
+        </w:rPr>
+        <w:t>l</w:t>
+      </w:r>
+      <w:r>
+        <w:rPr>
+          <w:sz w:val="21"/>
+          <w:szCs w:val="21"/>
+          <w:lang w:val="en-US"/>
+        </w:rPr>
+        <w:t>l Component with total pri</w:t>
+      </w:r>
+      <w:r>
+        <w:rPr>
+          <w:sz w:val="21"/>
+          <w:szCs w:val="21"/>
+          <w:lang w:val="en-US"/>
+        </w:rPr>
+        <w:t>ce</w:t>
+      </w:r>
+    </w:p>
+    <w:p>
+      <w:pPr>
+        <w:pStyle w:val="ListParagraph"/>
+        <w:numPr>
+          <w:ilvl w:val="2"/>
+          <w:numId w:val="2"/>
+        </w:numPr>
+        <w:rPr>
+          <w:sz w:val="21"/>
+          <w:szCs w:val="21"/>
+          <w:lang w:val="en-US"/>
+        </w:rPr>
+      </w:pPr>
+      <w:r>
+        <w:rPr>
+          <w:sz w:val="21"/>
+          <w:szCs w:val="21"/>
+          <w:lang w:val="en-US"/>
+        </w:rPr>
+        <w:t xml:space="preserve">Address Form </w:t>
+      </w:r>
+    </w:p>
+    <w:p>
+      <w:pPr>
+        <w:pStyle w:val="ListParagraph"/>
+        <w:numPr>
+          <w:ilvl w:val="0"/>
+          <w:numId w:val="2"/>
+        </w:numPr>
+        <w:rPr>
+          <w:sz w:val="21"/>
+          <w:szCs w:val="21"/>
+          <w:lang w:val="en-US"/>
+        </w:rPr>
+      </w:pPr>
+      <w:r>
+        <w:rPr>
+          <w:sz w:val="21"/>
+          <w:szCs w:val="21"/>
+          <w:lang w:val="en-US"/>
+        </w:rPr>
+        <w:t>Order Summary page</w:t>
+      </w:r>
+    </w:p>
+    <w:p>
+      <w:pPr>
+        <w:pStyle w:val="ListParagraph"/>
+        <w:numPr>
+          <w:ilvl w:val="1"/>
+          <w:numId w:val="2"/>
+        </w:numPr>
+        <w:rPr>
+          <w:sz w:val="21"/>
+          <w:szCs w:val="21"/>
+          <w:lang w:val="en-US"/>
+        </w:rPr>
+      </w:pPr>
+      <w:r>
+        <w:rPr>
+          <w:sz w:val="21"/>
+          <w:szCs w:val="21"/>
+          <w:lang w:val="en-US"/>
+        </w:rPr>
+        <w:t>Components</w:t>
+      </w:r>
+    </w:p>
+    <w:p>
+      <w:pPr>
+        <w:pStyle w:val="ListParagraph"/>
+        <w:numPr>
+          <w:ilvl w:val="2"/>
+          <w:numId w:val="2"/>
+        </w:numPr>
+        <w:rPr>
+          <w:sz w:val="21"/>
+          <w:szCs w:val="21"/>
+          <w:lang w:val="en-US"/>
+        </w:rPr>
+      </w:pPr>
+      <w:r>
+        <w:rPr>
+          <w:sz w:val="21"/>
+          <w:szCs w:val="21"/>
+          <w:lang w:val="en-US"/>
+        </w:rPr>
+        <w:t>Order List</w:t>
+      </w:r>
+    </w:p>
+    <w:p>
+      <w:pPr>
+        <w:pStyle w:val="ListParagraph"/>
+        <w:numPr>
+          <w:ilvl w:val="0"/>
+          <w:numId w:val="2"/>
+        </w:numPr>
+        <w:rPr>
+          <w:sz w:val="21"/>
+          <w:szCs w:val="21"/>
+          <w:lang w:val="en-US"/>
+        </w:rPr>
+      </w:pPr>
+      <w:r>
+        <w:rPr>
+          <w:sz w:val="21"/>
+          <w:szCs w:val="21"/>
+          <w:lang w:val="en-US"/>
+        </w:rPr>
+        <w:t>Product Page</w:t>
+      </w:r>
+      <w:r>
+        <w:rPr>
+          <w:sz w:val="21"/>
+          <w:szCs w:val="21"/>
+          <w:lang w:val="en-US"/>
+        </w:rPr>
+        <w:t xml:space="preserve"> (</w:t>
+      </w:r>
       <w:proofErr w:type="spellStart"/>
       <w:r>
         <w:rPr>
@@ -536,7 +888,7 @@
           <w:szCs w:val="21"/>
           <w:lang w:val="en-US"/>
         </w:rPr>
-        <w:t>Biil</w:t>
+        <w:t>ProductDetailsPage.jsx</w:t>
       </w:r>
       <w:proofErr w:type="spellEnd"/>
       <w:r>
@@ -545,15 +897,37 @@
           <w:szCs w:val="21"/>
           <w:lang w:val="en-US"/>
         </w:rPr>
-        <w:t xml:space="preserve"> Component with total pri</w:t>
-      </w:r>
-      <w:r>
-        <w:rPr>
-          <w:sz w:val="21"/>
-          <w:szCs w:val="21"/>
-          <w:lang w:val="en-US"/>
-        </w:rPr>
-        <w:t>ce</w:t>
+        <w:t>)</w:t>
+      </w:r>
+    </w:p>
+    <w:p>
+      <w:pPr>
+        <w:pStyle w:val="ListParagraph"/>
+        <w:numPr>
+          <w:ilvl w:val="1"/>
+          <w:numId w:val="2"/>
+        </w:numPr>
+        <w:rPr>
+          <w:sz w:val="21"/>
+          <w:szCs w:val="21"/>
+          <w:lang w:val="en-US"/>
+        </w:rPr>
+      </w:pPr>
+      <w:r>
+        <w:rPr>
+          <w:sz w:val="21"/>
+          <w:szCs w:val="21"/>
+          <w:lang w:val="en-US"/>
+        </w:rPr>
+        <w:t>Components</w:t>
+      </w:r>
+      <w:r>
+        <w:rPr>
+          <w:sz w:val="21"/>
+          <w:szCs w:val="21"/>
+          <w:lang w:val="en-US"/>
+        </w:rPr>
+        <w:t xml:space="preserve"> </w:t>
       </w:r>
     </w:p>
     <w:p>
@@ -575,7 +949,187 @@
           <w:szCs w:val="21"/>
           <w:lang w:val="en-US"/>
         </w:rPr>
-        <w:t xml:space="preserve">Address Form </w:t>
+        <w:t>Detail Component</w:t>
+      </w:r>
+      <w:r>
+        <w:rPr>
+          <w:sz w:val="21"/>
+          <w:szCs w:val="21"/>
+          <w:lang w:val="en-US"/>
+        </w:rPr>
+        <w:t xml:space="preserve"> </w:t>
+      </w:r>
+      <w:proofErr w:type="gramStart"/>
+      <w:r>
+        <w:rPr>
+          <w:sz w:val="21"/>
+          <w:szCs w:val="21"/>
+          <w:lang w:val="en-US"/>
+        </w:rPr>
+        <w:t xml:space="preserve">( </w:t>
+      </w:r>
+      <w:proofErr w:type="spellStart"/>
+      <w:r>
+        <w:rPr>
+          <w:sz w:val="21"/>
+          <w:szCs w:val="21"/>
+          <w:lang w:val="en-US"/>
+        </w:rPr>
+        <w:t>ProductDetailsReturn.jsx</w:t>
+      </w:r>
+      <w:proofErr w:type="spellEnd"/>
+      <w:proofErr w:type="gramEnd"/>
+      <w:r>
+        <w:rPr>
+          <w:sz w:val="21"/>
+          <w:szCs w:val="21"/>
+          <w:lang w:val="en-US"/>
+        </w:rPr>
+        <w:t>)</w:t>
+      </w:r>
+    </w:p>
+    <w:p>
+      <w:pPr>
+        <w:pStyle w:val="ListParagraph"/>
+        <w:numPr>
+          <w:ilvl w:val="2"/>
+          <w:numId w:val="2"/>
+        </w:numPr>
+        <w:rPr>
+          <w:sz w:val="21"/>
+          <w:szCs w:val="21"/>
+          <w:lang w:val="en-US"/>
+        </w:rPr>
+      </w:pPr>
+      <w:r>
+        <w:rPr>
+          <w:sz w:val="21"/>
+          <w:szCs w:val="21"/>
+          <w:lang w:val="en-US"/>
+        </w:rPr>
+        <w:t>Product Images</w:t>
+      </w:r>
+      <w:r>
+        <w:rPr>
+          <w:sz w:val="21"/>
+          <w:szCs w:val="21"/>
+          <w:lang w:val="en-US"/>
+        </w:rPr>
+        <w:t xml:space="preserve"> (</w:t>
+      </w:r>
+      <w:proofErr w:type="spellStart"/>
+      <w:r>
+        <w:rPr>
+          <w:sz w:val="21"/>
+          <w:szCs w:val="21"/>
+          <w:lang w:val="en-US"/>
+        </w:rPr>
+        <w:t>ProductDetailsImage</w:t>
+      </w:r>
+      <w:r>
+        <w:rPr>
+          <w:sz w:val="21"/>
+          <w:szCs w:val="21"/>
+          <w:lang w:val="en-US"/>
+        </w:rPr>
+        <w:t>.jsx</w:t>
+      </w:r>
+      <w:proofErr w:type="spellEnd"/>
+      <w:r>
+        <w:rPr>
+          <w:sz w:val="21"/>
+          <w:szCs w:val="21"/>
+          <w:lang w:val="en-US"/>
+        </w:rPr>
+        <w:t>)</w:t>
+      </w:r>
+    </w:p>
+    <w:p>
+      <w:pPr>
+        <w:pStyle w:val="ListParagraph"/>
+        <w:numPr>
+          <w:ilvl w:val="1"/>
+          <w:numId w:val="2"/>
+        </w:numPr>
+        <w:rPr>
+          <w:sz w:val="21"/>
+          <w:szCs w:val="21"/>
+          <w:lang w:val="en-US"/>
+        </w:rPr>
+      </w:pPr>
+      <w:r>
+        <w:rPr>
+          <w:sz w:val="21"/>
+          <w:szCs w:val="21"/>
+          <w:lang w:val="en-US"/>
+        </w:rPr>
+        <w:t xml:space="preserve">Button </w:t>
+      </w:r>
+    </w:p>
+    <w:p>
+      <w:pPr>
+        <w:pStyle w:val="ListParagraph"/>
+        <w:numPr>
+          <w:ilvl w:val="2"/>
+          <w:numId w:val="2"/>
+        </w:numPr>
+        <w:rPr>
+          <w:sz w:val="21"/>
+          <w:szCs w:val="21"/>
+          <w:lang w:val="en-US"/>
+        </w:rPr>
+      </w:pPr>
+      <w:r>
+        <w:rPr>
+          <w:sz w:val="21"/>
+          <w:szCs w:val="21"/>
+          <w:lang w:val="en-US"/>
+        </w:rPr>
+        <w:t>Add to Cart</w:t>
+      </w:r>
+    </w:p>
+    <w:p>
+      <w:pPr>
+        <w:pStyle w:val="ListParagraph"/>
+        <w:numPr>
+          <w:ilvl w:val="2"/>
+          <w:numId w:val="2"/>
+        </w:numPr>
+        <w:rPr>
+          <w:sz w:val="21"/>
+          <w:szCs w:val="21"/>
+          <w:lang w:val="en-US"/>
+        </w:rPr>
+      </w:pPr>
+      <w:r>
+        <w:rPr>
+          <w:sz w:val="21"/>
+          <w:szCs w:val="21"/>
+          <w:lang w:val="en-US"/>
+        </w:rPr>
+        <w:t>Wishlist</w:t>
+      </w:r>
+    </w:p>
+    <w:p>
+      <w:pPr>
+        <w:pStyle w:val="ListParagraph"/>
+        <w:numPr>
+          <w:ilvl w:val="2"/>
+          <w:numId w:val="2"/>
+        </w:numPr>
+        <w:rPr>
+          <w:sz w:val="21"/>
+          <w:szCs w:val="21"/>
+          <w:lang w:val="en-US"/>
+        </w:rPr>
+      </w:pPr>
+      <w:r>
+        <w:rPr>
+          <w:sz w:val="21"/>
+          <w:szCs w:val="21"/>
+          <w:lang w:val="en-US"/>
+        </w:rPr>
+        <w:t>Select Size</w:t>
       </w:r>
     </w:p>
     <w:p>
@@ -597,7 +1151,7 @@
           <w:szCs w:val="21"/>
           <w:lang w:val="en-US"/>
         </w:rPr>
-        <w:t>Order Summary page</w:t>
+        <w:t>Login Page</w:t>
       </w:r>
     </w:p>
     <w:p>
@@ -621,6 +1175,14 @@
         </w:rPr>
         <w:t>Components</w:t>
       </w:r>
+      <w:r>
+        <w:rPr>
+          <w:sz w:val="21"/>
+          <w:szCs w:val="21"/>
+          <w:lang w:val="en-US"/>
+        </w:rPr>
+        <w:tab/>
+      </w:r>
     </w:p>
     <w:p>
       <w:pPr>
@@ -641,51 +1203,7 @@
           <w:szCs w:val="21"/>
           <w:lang w:val="en-US"/>
         </w:rPr>
-        <w:t>Order List</w:t>
-      </w:r>
-    </w:p>
-    <w:p>
-      <w:pPr>
-        <w:pStyle w:val="ListParagraph"/>
-        <w:numPr>
-          <w:ilvl w:val="0"/>
-          <w:numId w:val="2"/>
-        </w:numPr>
-        <w:rPr>
-          <w:sz w:val="21"/>
-          <w:szCs w:val="21"/>
-          <w:lang w:val="en-US"/>
-        </w:rPr>
-      </w:pPr>
-      <w:r>
-        <w:rPr>
-          <w:sz w:val="21"/>
-          <w:szCs w:val="21"/>
-          <w:lang w:val="en-US"/>
-        </w:rPr>
-        <w:t>Product Page</w:t>
-      </w:r>
-    </w:p>
-    <w:p>
-      <w:pPr>
-        <w:pStyle w:val="ListParagraph"/>
-        <w:numPr>
-          <w:ilvl w:val="1"/>
-          <w:numId w:val="2"/>
-        </w:numPr>
-        <w:rPr>
-          <w:sz w:val="21"/>
-          <w:szCs w:val="21"/>
-          <w:lang w:val="en-US"/>
-        </w:rPr>
-      </w:pPr>
-      <w:r>
-        <w:rPr>
-          <w:sz w:val="21"/>
-          <w:szCs w:val="21"/>
-          <w:lang w:val="en-US"/>
-        </w:rPr>
-        <w:t>Components</w:t>
+        <w:t>Login Box</w:t>
       </w:r>
     </w:p>
     <w:p>
@@ -707,126 +1225,52 @@
           <w:szCs w:val="21"/>
           <w:lang w:val="en-US"/>
         </w:rPr>
-        <w:t>Detail Component</w:t>
-      </w:r>
-    </w:p>
-    <w:p>
-      <w:pPr>
-        <w:pStyle w:val="ListParagraph"/>
-        <w:numPr>
-          <w:ilvl w:val="2"/>
-          <w:numId w:val="2"/>
-        </w:numPr>
-        <w:rPr>
-          <w:sz w:val="21"/>
-          <w:szCs w:val="21"/>
-          <w:lang w:val="en-US"/>
-        </w:rPr>
-      </w:pPr>
-      <w:r>
-        <w:rPr>
-          <w:sz w:val="21"/>
-          <w:szCs w:val="21"/>
-          <w:lang w:val="en-US"/>
-        </w:rPr>
-        <w:t>Product Images</w:t>
-      </w:r>
-    </w:p>
-    <w:p>
-      <w:pPr>
-        <w:pStyle w:val="ListParagraph"/>
-        <w:numPr>
-          <w:ilvl w:val="0"/>
-          <w:numId w:val="2"/>
-        </w:numPr>
-        <w:rPr>
-          <w:sz w:val="21"/>
-          <w:szCs w:val="21"/>
-          <w:lang w:val="en-US"/>
-        </w:rPr>
-      </w:pPr>
-      <w:r>
-        <w:rPr>
-          <w:sz w:val="21"/>
-          <w:szCs w:val="21"/>
-          <w:lang w:val="en-US"/>
-        </w:rPr>
-        <w:t>Login Page</w:t>
-      </w:r>
-    </w:p>
-    <w:p>
-      <w:pPr>
-        <w:pStyle w:val="ListParagraph"/>
-        <w:numPr>
-          <w:ilvl w:val="1"/>
-          <w:numId w:val="2"/>
-        </w:numPr>
-        <w:rPr>
-          <w:sz w:val="21"/>
-          <w:szCs w:val="21"/>
-          <w:lang w:val="en-US"/>
-        </w:rPr>
-      </w:pPr>
-      <w:r>
-        <w:rPr>
-          <w:sz w:val="21"/>
-          <w:szCs w:val="21"/>
-          <w:lang w:val="en-US"/>
-        </w:rPr>
-        <w:t>Components</w:t>
-      </w:r>
-      <w:r>
-        <w:rPr>
-          <w:sz w:val="21"/>
-          <w:szCs w:val="21"/>
-          <w:lang w:val="en-US"/>
-        </w:rPr>
-        <w:tab/>
-      </w:r>
-    </w:p>
-    <w:p>
-      <w:pPr>
-        <w:pStyle w:val="ListParagraph"/>
-        <w:numPr>
-          <w:ilvl w:val="2"/>
-          <w:numId w:val="2"/>
-        </w:numPr>
-        <w:rPr>
-          <w:sz w:val="21"/>
-          <w:szCs w:val="21"/>
-          <w:lang w:val="en-US"/>
-        </w:rPr>
-      </w:pPr>
-      <w:r>
-        <w:rPr>
-          <w:sz w:val="21"/>
-          <w:szCs w:val="21"/>
-          <w:lang w:val="en-US"/>
-        </w:rPr>
-        <w:t>Login Box</w:t>
-      </w:r>
-    </w:p>
-    <w:p>
-      <w:pPr>
-        <w:pStyle w:val="ListParagraph"/>
-        <w:numPr>
-          <w:ilvl w:val="2"/>
-          <w:numId w:val="2"/>
-        </w:numPr>
-        <w:rPr>
-          <w:sz w:val="21"/>
-          <w:szCs w:val="21"/>
-          <w:lang w:val="en-US"/>
-        </w:rPr>
-      </w:pPr>
-      <w:r>
-        <w:rPr>
-          <w:sz w:val="21"/>
-          <w:szCs w:val="21"/>
-          <w:lang w:val="en-US"/>
-        </w:rPr>
         <w:t>Sign Up Component</w:t>
       </w:r>
+    </w:p>
+    <w:p>
+      <w:pPr>
+        <w:pStyle w:val="ListParagraph"/>
+        <w:ind w:left="5040"/>
+        <w:rPr>
+          <w:sz w:val="21"/>
+          <w:szCs w:val="21"/>
+          <w:lang w:val="en-US"/>
+        </w:rPr>
+      </w:pPr>
+    </w:p>
+    <w:p>
+      <w:pPr>
+        <w:pStyle w:val="ListParagraph"/>
+        <w:ind w:left="5040"/>
+        <w:rPr>
+          <w:sz w:val="21"/>
+          <w:szCs w:val="21"/>
+          <w:lang w:val="en-US"/>
+        </w:rPr>
+      </w:pPr>
+    </w:p>
+    <w:p>
+      <w:pPr>
+        <w:pStyle w:val="ListParagraph"/>
+        <w:ind w:left="5040"/>
+        <w:rPr>
+          <w:sz w:val="21"/>
+          <w:szCs w:val="21"/>
+          <w:lang w:val="en-US"/>
+        </w:rPr>
+      </w:pPr>
+    </w:p>
+    <w:p>
+      <w:pPr>
+        <w:pStyle w:val="ListParagraph"/>
+        <w:ind w:left="5040"/>
+        <w:rPr>
+          <w:sz w:val="21"/>
+          <w:szCs w:val="21"/>
+          <w:lang w:val="en-US"/>
+        </w:rPr>
+      </w:pPr>
     </w:p>
     <w:p>
       <w:pPr>

</xml_diff>

<commit_message>
Login Page post method working now
</commit_message>
<xml_diff>
--- a/proje.docx
+++ b/proje.docx
@@ -555,6 +555,30 @@
         </w:rPr>
         <w:t>Cart Page</w:t>
       </w:r>
+      <w:r>
+        <w:rPr>
+          <w:sz w:val="21"/>
+          <w:szCs w:val="21"/>
+          <w:lang w:val="en-US"/>
+        </w:rPr>
+        <w:t xml:space="preserve"> (</w:t>
+      </w:r>
+      <w:r>
+        <w:rPr>
+          <w:sz w:val="21"/>
+          <w:szCs w:val="21"/>
+          <w:lang w:val="en-US"/>
+        </w:rPr>
+        <w:t>CartPage</w:t>
+      </w:r>
+      <w:r>
+        <w:rPr>
+          <w:sz w:val="21"/>
+          <w:szCs w:val="21"/>
+          <w:lang w:val="en-US"/>
+        </w:rPr>
+        <w:t>.jsx)</w:t>
+      </w:r>
     </w:p>
     <w:p>
       <w:pPr>
@@ -620,6 +644,48 @@
           <w:lang w:val="en-US"/>
         </w:rPr>
         <w:t>Bill component with total price</w:t>
+      </w:r>
+      <w:r>
+        <w:rPr>
+          <w:sz w:val="21"/>
+          <w:szCs w:val="21"/>
+          <w:lang w:val="en-US"/>
+        </w:rPr>
+        <w:t xml:space="preserve"> </w:t>
+      </w:r>
+      <w:r>
+        <w:rPr>
+          <w:sz w:val="21"/>
+          <w:szCs w:val="21"/>
+          <w:lang w:val="en-US"/>
+        </w:rPr>
+        <w:t>(</w:t>
+      </w:r>
+      <w:proofErr w:type="spellStart"/>
+      <w:r>
+        <w:rPr>
+          <w:sz w:val="21"/>
+          <w:szCs w:val="21"/>
+          <w:lang w:val="en-US"/>
+        </w:rPr>
+        <w:t>BillComponent</w:t>
+      </w:r>
+      <w:r>
+        <w:rPr>
+          <w:sz w:val="21"/>
+          <w:szCs w:val="21"/>
+          <w:lang w:val="en-US"/>
+        </w:rPr>
+        <w:t>.jsx</w:t>
+      </w:r>
+      <w:proofErr w:type="spellEnd"/>
+      <w:r>
+        <w:rPr>
+          <w:sz w:val="21"/>
+          <w:szCs w:val="21"/>
+          <w:lang w:val="en-US"/>
+        </w:rPr>
+        <w:t>)</w:t>
       </w:r>
     </w:p>
     <w:p>

</xml_diff>

<commit_message>
Dynamic Filter by brand done.
</commit_message>
<xml_diff>
--- a/proje.docx
+++ b/proje.docx
@@ -444,13 +444,15 @@
         <w:rPr>
           <w:sz w:val="21"/>
           <w:szCs w:val="21"/>
-          <w:lang w:val="en-US"/>
-        </w:rPr>
-      </w:pPr>
-      <w:r>
-        <w:rPr>
-          <w:sz w:val="21"/>
-          <w:szCs w:val="21"/>
+          <w:highlight w:val="yellow"/>
+          <w:lang w:val="en-US"/>
+        </w:rPr>
+      </w:pPr>
+      <w:r>
+        <w:rPr>
+          <w:sz w:val="21"/>
+          <w:szCs w:val="21"/>
+          <w:highlight w:val="yellow"/>
           <w:lang w:val="en-US"/>
         </w:rPr>
         <w:t>Wishlist Page</w:t>
@@ -459,6 +461,7 @@
         <w:rPr>
           <w:sz w:val="21"/>
           <w:szCs w:val="21"/>
+          <w:highlight w:val="yellow"/>
           <w:lang w:val="en-US"/>
         </w:rPr>
         <w:t xml:space="preserve"> </w:t>
@@ -467,6 +470,7 @@
         <w:rPr>
           <w:sz w:val="21"/>
           <w:szCs w:val="21"/>
+          <w:highlight w:val="yellow"/>
           <w:lang w:val="en-US"/>
         </w:rPr>
         <w:t>(</w:t>
@@ -476,6 +480,7 @@
         <w:rPr>
           <w:sz w:val="21"/>
           <w:szCs w:val="21"/>
+          <w:highlight w:val="yellow"/>
           <w:lang w:val="en-US"/>
         </w:rPr>
         <w:t>WishlistPage.jsx</w:t>
@@ -485,6 +490,7 @@
         <w:rPr>
           <w:sz w:val="21"/>
           <w:szCs w:val="21"/>
+          <w:highlight w:val="yellow"/>
           <w:lang w:val="en-US"/>
         </w:rPr>
         <w:t>)</w:t>
@@ -698,13 +704,15 @@
         <w:rPr>
           <w:sz w:val="21"/>
           <w:szCs w:val="21"/>
-          <w:lang w:val="en-US"/>
-        </w:rPr>
-      </w:pPr>
-      <w:r>
-        <w:rPr>
-          <w:sz w:val="21"/>
-          <w:szCs w:val="21"/>
+          <w:highlight w:val="yellow"/>
+          <w:lang w:val="en-US"/>
+        </w:rPr>
+      </w:pPr>
+      <w:r>
+        <w:rPr>
+          <w:sz w:val="21"/>
+          <w:szCs w:val="21"/>
+          <w:highlight w:val="yellow"/>
           <w:lang w:val="en-US"/>
         </w:rPr>
         <w:t xml:space="preserve">Coupon </w:t>
@@ -720,17 +728,28 @@
         <w:rPr>
           <w:sz w:val="21"/>
           <w:szCs w:val="21"/>
-          <w:lang w:val="en-US"/>
-        </w:rPr>
-      </w:pPr>
-      <w:r>
-        <w:rPr>
-          <w:sz w:val="21"/>
-          <w:szCs w:val="21"/>
+          <w:highlight w:val="yellow"/>
+          <w:lang w:val="en-US"/>
+        </w:rPr>
+      </w:pPr>
+      <w:r>
+        <w:rPr>
+          <w:sz w:val="21"/>
+          <w:szCs w:val="21"/>
+          <w:highlight w:val="yellow"/>
           <w:lang w:val="en-US"/>
         </w:rPr>
         <w:t>Checkout Page</w:t>
       </w:r>
+      <w:r>
+        <w:rPr>
+          <w:sz w:val="21"/>
+          <w:szCs w:val="21"/>
+          <w:highlight w:val="yellow"/>
+          <w:lang w:val="en-US"/>
+        </w:rPr>
+        <w:t xml:space="preserve"> </w:t>
+      </w:r>
     </w:p>
     <w:p>
       <w:pPr>
@@ -862,13 +881,15 @@
         <w:rPr>
           <w:sz w:val="21"/>
           <w:szCs w:val="21"/>
-          <w:lang w:val="en-US"/>
-        </w:rPr>
-      </w:pPr>
-      <w:r>
-        <w:rPr>
-          <w:sz w:val="21"/>
-          <w:szCs w:val="21"/>
+          <w:highlight w:val="yellow"/>
+          <w:lang w:val="en-US"/>
+        </w:rPr>
+      </w:pPr>
+      <w:r>
+        <w:rPr>
+          <w:sz w:val="21"/>
+          <w:szCs w:val="21"/>
+          <w:highlight w:val="yellow"/>
           <w:lang w:val="en-US"/>
         </w:rPr>
         <w:t>Order Summary page</w:t>
@@ -1312,17 +1333,79 @@
         <w:rPr>
           <w:sz w:val="21"/>
           <w:szCs w:val="21"/>
-          <w:lang w:val="en-US"/>
-        </w:rPr>
-      </w:pPr>
-      <w:r>
-        <w:rPr>
-          <w:sz w:val="21"/>
-          <w:szCs w:val="21"/>
-          <w:lang w:val="en-US"/>
-        </w:rPr>
-        <w:t>Sign Up</w:t>
-      </w:r>
+          <w:highlight w:val="yellow"/>
+          <w:lang w:val="en-US"/>
+        </w:rPr>
+      </w:pPr>
+      <w:r>
+        <w:rPr>
+          <w:sz w:val="21"/>
+          <w:szCs w:val="21"/>
+          <w:highlight w:val="yellow"/>
+          <w:lang w:val="en-US"/>
+        </w:rPr>
+        <w:t>Sign U</w:t>
+      </w:r>
+      <w:r>
+        <w:rPr>
+          <w:sz w:val="21"/>
+          <w:szCs w:val="21"/>
+          <w:highlight w:val="yellow"/>
+          <w:lang w:val="en-US"/>
+        </w:rPr>
+        <w:t>p</w:t>
+      </w:r>
+    </w:p>
+    <w:p>
+      <w:pPr>
+        <w:pStyle w:val="ListParagraph"/>
+        <w:numPr>
+          <w:ilvl w:val="0"/>
+          <w:numId w:val="2"/>
+        </w:numPr>
+        <w:rPr>
+          <w:sz w:val="21"/>
+          <w:szCs w:val="21"/>
+          <w:lang w:val="en-US"/>
+        </w:rPr>
+      </w:pPr>
+      <w:r>
+        <w:rPr>
+          <w:sz w:val="21"/>
+          <w:szCs w:val="21"/>
+          <w:lang w:val="en-US"/>
+        </w:rPr>
+        <w:t>Routing Component (</w:t>
+      </w:r>
+      <w:proofErr w:type="spellStart"/>
+      <w:r>
+        <w:rPr>
+          <w:sz w:val="21"/>
+          <w:szCs w:val="21"/>
+          <w:lang w:val="en-US"/>
+        </w:rPr>
+        <w:t>RouteComponent.jsx</w:t>
+      </w:r>
+      <w:proofErr w:type="spellEnd"/>
+      <w:r>
+        <w:rPr>
+          <w:sz w:val="21"/>
+          <w:szCs w:val="21"/>
+          <w:lang w:val="en-US"/>
+        </w:rPr>
+        <w:t>)</w:t>
+      </w:r>
+    </w:p>
+    <w:p>
+      <w:pPr>
+        <w:pStyle w:val="ListParagraph"/>
+        <w:ind w:left="5040"/>
+        <w:rPr>
+          <w:sz w:val="21"/>
+          <w:szCs w:val="21"/>
+          <w:lang w:val="en-US"/>
+        </w:rPr>
+      </w:pPr>
     </w:p>
     <w:p>
       <w:pPr>

</xml_diff>

<commit_message>
Caching of category snd view of category div done
</commit_message>
<xml_diff>
--- a/proje.docx
+++ b/proje.docx
@@ -413,7 +413,15 @@
           <w:szCs w:val="21"/>
           <w:lang w:val="en-US"/>
         </w:rPr>
-        <w:t>. (</w:t>
+        <w:t xml:space="preserve"> </w:t>
+      </w:r>
+      <w:r>
+        <w:rPr>
+          <w:sz w:val="21"/>
+          <w:szCs w:val="21"/>
+          <w:lang w:val="en-US"/>
+        </w:rPr>
+        <w:t>(</w:t>
       </w:r>
       <w:proofErr w:type="spellStart"/>
       <w:r>
@@ -432,6 +440,30 @@
           <w:lang w:val="en-US"/>
         </w:rPr>
         <w:t>)</w:t>
+      </w:r>
+    </w:p>
+    <w:p>
+      <w:pPr>
+        <w:pStyle w:val="ListParagraph"/>
+        <w:numPr>
+          <w:ilvl w:val="2"/>
+          <w:numId w:val="2"/>
+        </w:numPr>
+        <w:rPr>
+          <w:sz w:val="21"/>
+          <w:szCs w:val="21"/>
+          <w:highlight w:val="yellow"/>
+          <w:lang w:val="en-US"/>
+        </w:rPr>
+      </w:pPr>
+      <w:r>
+        <w:rPr>
+          <w:sz w:val="21"/>
+          <w:szCs w:val="21"/>
+          <w:highlight w:val="yellow"/>
+          <w:lang w:val="en-US"/>
+        </w:rPr>
+        <w:t xml:space="preserve">Category </w:t>
       </w:r>
     </w:p>
     <w:p>
@@ -1431,8 +1463,51 @@
     </w:p>
     <w:p>
       <w:pPr>
-        <w:pStyle w:val="ListParagraph"/>
-        <w:ind w:left="5040"/>
+        <w:rPr>
+          <w:sz w:val="21"/>
+          <w:szCs w:val="21"/>
+          <w:lang w:val="en-US"/>
+        </w:rPr>
+      </w:pPr>
+      <w:r>
+        <w:rPr>
+          <w:sz w:val="21"/>
+          <w:szCs w:val="21"/>
+          <w:lang w:val="en-US"/>
+        </w:rPr>
+        <w:t xml:space="preserve">Category wise filtering and sorting. It can be a drop down </w:t>
+      </w:r>
+      <w:proofErr w:type="gramStart"/>
+      <w:r>
+        <w:rPr>
+          <w:sz w:val="21"/>
+          <w:szCs w:val="21"/>
+          <w:lang w:val="en-US"/>
+        </w:rPr>
+        <w:t>menu .</w:t>
+      </w:r>
+      <w:proofErr w:type="gramEnd"/>
+      <w:r>
+        <w:rPr>
+          <w:sz w:val="21"/>
+          <w:szCs w:val="21"/>
+          <w:lang w:val="en-US"/>
+        </w:rPr>
+        <w:t xml:space="preserve"> I can use caching of category in product </w:t>
+      </w:r>
+      <w:proofErr w:type="gramStart"/>
+      <w:r>
+        <w:rPr>
+          <w:sz w:val="21"/>
+          <w:szCs w:val="21"/>
+          <w:lang w:val="en-US"/>
+        </w:rPr>
+        <w:t>page</w:t>
+      </w:r>
+      <w:proofErr w:type="gramEnd"/>
+    </w:p>
+    <w:p>
+      <w:pPr>
         <w:rPr>
           <w:sz w:val="21"/>
           <w:szCs w:val="21"/>

</xml_diff>

<commit_message>
Frontend Reactjs phase1 done. Next design
</commit_message>
<xml_diff>
--- a/proje.docx
+++ b/proje.docx
@@ -760,15 +760,13 @@
         <w:rPr>
           <w:sz w:val="21"/>
           <w:szCs w:val="21"/>
-          <w:highlight w:val="yellow"/>
-          <w:lang w:val="en-US"/>
-        </w:rPr>
-      </w:pPr>
-      <w:r>
-        <w:rPr>
-          <w:sz w:val="21"/>
-          <w:szCs w:val="21"/>
-          <w:highlight w:val="yellow"/>
+          <w:lang w:val="en-US"/>
+        </w:rPr>
+      </w:pPr>
+      <w:r>
+        <w:rPr>
+          <w:sz w:val="21"/>
+          <w:szCs w:val="21"/>
           <w:lang w:val="en-US"/>
         </w:rPr>
         <w:t>Checkout Page</w:t>
@@ -777,7 +775,6 @@
         <w:rPr>
           <w:sz w:val="21"/>
           <w:szCs w:val="21"/>
-          <w:highlight w:val="yellow"/>
           <w:lang w:val="en-US"/>
         </w:rPr>
         <w:t xml:space="preserve"> </w:t>
@@ -802,6 +799,54 @@
           <w:szCs w:val="21"/>
           <w:lang w:val="en-US"/>
         </w:rPr>
+        <w:t>Page (</w:t>
+      </w:r>
+      <w:proofErr w:type="spellStart"/>
+      <w:r>
+        <w:rPr>
+          <w:sz w:val="21"/>
+          <w:szCs w:val="21"/>
+          <w:lang w:val="en-US"/>
+        </w:rPr>
+        <w:t>CheckOutPage</w:t>
+      </w:r>
+      <w:r>
+        <w:rPr>
+          <w:sz w:val="21"/>
+          <w:szCs w:val="21"/>
+          <w:lang w:val="en-US"/>
+        </w:rPr>
+        <w:t>.jsx</w:t>
+      </w:r>
+      <w:proofErr w:type="spellEnd"/>
+      <w:r>
+        <w:rPr>
+          <w:sz w:val="21"/>
+          <w:szCs w:val="21"/>
+          <w:lang w:val="en-US"/>
+        </w:rPr>
+        <w:t>)</w:t>
+      </w:r>
+    </w:p>
+    <w:p>
+      <w:pPr>
+        <w:pStyle w:val="ListParagraph"/>
+        <w:numPr>
+          <w:ilvl w:val="1"/>
+          <w:numId w:val="2"/>
+        </w:numPr>
+        <w:rPr>
+          <w:sz w:val="21"/>
+          <w:szCs w:val="21"/>
+          <w:lang w:val="en-US"/>
+        </w:rPr>
+      </w:pPr>
+      <w:r>
+        <w:rPr>
+          <w:sz w:val="21"/>
+          <w:szCs w:val="21"/>
+          <w:lang w:val="en-US"/>
+        </w:rPr>
         <w:t>Components</w:t>
       </w:r>
       <w:r>
@@ -834,6 +879,32 @@
         </w:rPr>
         <w:t xml:space="preserve">Addresses </w:t>
       </w:r>
+      <w:r>
+        <w:rPr>
+          <w:sz w:val="21"/>
+          <w:szCs w:val="21"/>
+          <w:lang w:val="en-US"/>
+        </w:rPr>
+        <w:t>(</w:t>
+      </w:r>
+      <w:proofErr w:type="spellStart"/>
+      <w:r>
+        <w:rPr>
+          <w:sz w:val="21"/>
+          <w:szCs w:val="21"/>
+          <w:lang w:val="en-US"/>
+        </w:rPr>
+        <w:t>addressView</w:t>
+      </w:r>
+      <w:proofErr w:type="spellEnd"/>
+      <w:r>
+        <w:rPr>
+          <w:sz w:val="21"/>
+          <w:szCs w:val="21"/>
+          <w:lang w:val="en-US"/>
+        </w:rPr>
+        <w:t>)</w:t>
+      </w:r>
     </w:p>
     <w:p>
       <w:pPr>
@@ -879,6 +950,38 @@
           <w:lang w:val="en-US"/>
         </w:rPr>
         <w:t>ce</w:t>
+      </w:r>
+      <w:r>
+        <w:rPr>
+          <w:sz w:val="21"/>
+          <w:szCs w:val="21"/>
+          <w:lang w:val="en-US"/>
+        </w:rPr>
+        <w:t xml:space="preserve"> </w:t>
+      </w:r>
+      <w:r>
+        <w:rPr>
+          <w:sz w:val="21"/>
+          <w:szCs w:val="21"/>
+          <w:lang w:val="en-US"/>
+        </w:rPr>
+        <w:t>(</w:t>
+      </w:r>
+      <w:r>
+        <w:rPr>
+          <w:sz w:val="21"/>
+          <w:szCs w:val="21"/>
+          <w:lang w:val="en-US"/>
+        </w:rPr>
+        <w:t>BillComponent</w:t>
+      </w:r>
+      <w:r>
+        <w:rPr>
+          <w:sz w:val="21"/>
+          <w:szCs w:val="21"/>
+          <w:lang w:val="en-US"/>
+        </w:rPr>
+        <w:t>.jsx)</w:t>
       </w:r>
     </w:p>
     <w:p>

</xml_diff>